<commit_message>
Update rezultata i higlight potencijalnih izmena u organizaciji za pisanje
</commit_message>
<xml_diff>
--- a/docs/paper organization.docx
+++ b/docs/paper organization.docx
@@ -1,6 +1,6 @@
 
 <file path=word/document.xml><?xml version="1.0" encoding="utf-8"?>
-<w:document xmlns:wpc="http://schemas.microsoft.com/office/word/2010/wordprocessingCanvas" xmlns:cx="http://schemas.microsoft.com/office/drawing/2014/chartex" xmlns:cx1="http://schemas.microsoft.com/office/drawing/2015/9/8/chartex" xmlns:cx2="http://schemas.microsoft.com/office/drawing/2015/10/21/chartex" xmlns:cx3="http://schemas.microsoft.com/office/drawing/2016/5/9/chartex" xmlns:cx4="http://schemas.microsoft.com/office/drawing/2016/5/10/chartex" xmlns:cx5="http://schemas.microsoft.com/office/drawing/2016/5/11/chartex" xmlns:cx6="http://schemas.microsoft.com/office/drawing/2016/5/12/chartex" xmlns:cx7="http://schemas.microsoft.com/office/drawing/2016/5/13/chartex" xmlns:cx8="http://schemas.microsoft.com/office/drawing/2016/5/14/chartex" xmlns:mc="http://schemas.openxmlformats.org/markup-compatibility/2006" xmlns:aink="http://schemas.microsoft.com/office/drawing/2016/ink" xmlns:am3d="http://schemas.microsoft.com/office/drawing/2017/model3d" xmlns:o="urn:schemas-microsoft-com:office:office" xmlns:r="http://schemas.openxmlformats.org/officeDocument/2006/relationships" xmlns:m="http://schemas.openxmlformats.org/officeDocument/2006/math" xmlns:v="urn:schemas-microsoft-com:vml" xmlns:wp14="http://schemas.microsoft.com/office/word/2010/wordprocessingDrawing" xmlns:wp="http://schemas.openxmlformats.org/drawingml/2006/wordprocessingDrawing" xmlns:w10="urn:schemas-microsoft-com:office:word" xmlns:w="http://schemas.openxmlformats.org/wordprocessingml/2006/main" xmlns:w14="http://schemas.microsoft.com/office/word/2010/wordml" xmlns:w15="http://schemas.microsoft.com/office/word/2012/wordml" xmlns:w16cid="http://schemas.microsoft.com/office/word/2016/wordml/cid" xmlns:w16se="http://schemas.microsoft.com/office/word/2015/wordml/symex" xmlns:wpg="http://schemas.microsoft.com/office/word/2010/wordprocessingGroup" xmlns:wpi="http://schemas.microsoft.com/office/word/2010/wordprocessingInk" xmlns:wne="http://schemas.microsoft.com/office/word/2006/wordml" xmlns:wps="http://schemas.microsoft.com/office/word/2010/wordprocessingShape" mc:Ignorable="w14 w15 w16se w16cid wp14">
+<w:document xmlns:wpc="http://schemas.microsoft.com/office/word/2010/wordprocessingCanvas" xmlns:cx="http://schemas.microsoft.com/office/drawing/2014/chartex" xmlns:cx1="http://schemas.microsoft.com/office/drawing/2015/9/8/chartex" xmlns:mc="http://schemas.openxmlformats.org/markup-compatibility/2006" xmlns:o="urn:schemas-microsoft-com:office:office" xmlns:r="http://schemas.openxmlformats.org/officeDocument/2006/relationships" xmlns:m="http://schemas.openxmlformats.org/officeDocument/2006/math" xmlns:v="urn:schemas-microsoft-com:vml" xmlns:wp14="http://schemas.microsoft.com/office/word/2010/wordprocessingDrawing" xmlns:wp="http://schemas.openxmlformats.org/drawingml/2006/wordprocessingDrawing" xmlns:w10="urn:schemas-microsoft-com:office:word" xmlns:w="http://schemas.openxmlformats.org/wordprocessingml/2006/main" xmlns:w14="http://schemas.microsoft.com/office/word/2010/wordml" xmlns:w15="http://schemas.microsoft.com/office/word/2012/wordml" xmlns:w16se="http://schemas.microsoft.com/office/word/2015/wordml/symex" xmlns:wpg="http://schemas.microsoft.com/office/word/2010/wordprocessingGroup" xmlns:wpi="http://schemas.microsoft.com/office/word/2010/wordprocessingInk" xmlns:wne="http://schemas.microsoft.com/office/word/2006/wordml" xmlns:wps="http://schemas.microsoft.com/office/word/2010/wordprocessingShape" mc:Ignorable="w14 w15 w16se wp14">
   <w:body>
     <w:p>
       <w:pPr>
@@ -9,13 +9,8 @@
       <w:r>
         <w:t xml:space="preserve">Analysis and implementation of </w:t>
       </w:r>
-      <w:proofErr w:type="spellStart"/>
-      <w:r>
-        <w:t>Multisampled</w:t>
-      </w:r>
-      <w:proofErr w:type="spellEnd"/>
-      <w:r>
-        <w:t xml:space="preserve"> PWM </w:t>
+      <w:r>
+        <w:t xml:space="preserve">Multisampled PWM </w:t>
       </w:r>
       <w:r>
         <w:t xml:space="preserve">for </w:t>
@@ -104,7 +99,16 @@
         <w:t xml:space="preserve">The first one briefly explains </w:t>
       </w:r>
       <w:r>
-        <w:t>the necessity for high bandwidths, output frequency operation for current loop. Also, it introduces very short explanation (and call to reference) that digital control introduces delays, which limit the achievable bandwidths with respect to current control.</w:t>
+        <w:t xml:space="preserve">the necessity for high bandwidths, </w:t>
+      </w:r>
+      <w:r>
+        <w:rPr>
+          <w:highlight w:val="yellow"/>
+        </w:rPr>
+        <w:t>output frequency</w:t>
+      </w:r>
+      <w:r>
+        <w:t xml:space="preserve"> operation for current loop. Also, it introduces very short explanation (and call to reference) that digital control introduces delays, which limit the achievable bandwidths with respect to current control.</w:t>
       </w:r>
       <w:r>
         <w:t xml:space="preserve"> In the end of the paragraph we</w:t>
@@ -113,15 +117,7 @@
         <w:t xml:space="preserve"> </w:t>
       </w:r>
       <w:r>
-        <w:t xml:space="preserve">introduce the paradigm of </w:t>
-      </w:r>
-      <w:proofErr w:type="spellStart"/>
-      <w:r>
-        <w:t>multisampled</w:t>
-      </w:r>
-      <w:proofErr w:type="spellEnd"/>
-      <w:r>
-        <w:t xml:space="preserve"> control, with important references. </w:t>
+        <w:t xml:space="preserve">introduce the paradigm of multisampled control, with important references. </w:t>
       </w:r>
       <w:r>
         <w:t>It hints that we will use it to break the bandwi</w:t>
@@ -138,15 +134,16 @@
     </w:p>
     <w:p>
       <w:r>
-        <w:t xml:space="preserve">The second paragraph contains comparison with so far achieved results. Here we should mention few cases with model predictive control (such as dead-beat), with its demerits (parameter dependency – specially tricky for machines due to saturation and temperature changes). After that, we say few cases about directly comparable approaches (perhaps here it is </w:t>
-      </w:r>
-      <w:proofErr w:type="spellStart"/>
-      <w:r>
-        <w:t>Vuksa’s</w:t>
-      </w:r>
-      <w:proofErr w:type="spellEnd"/>
-      <w:r>
-        <w:t xml:space="preserve"> paper only, or add the first paper with discrete IMC design (Lorenz 2010)…). We say what they have achieved, and emphasize limitations of their methods. </w:t>
+        <w:t xml:space="preserve">The second paragraph contains </w:t>
+      </w:r>
+      <w:r>
+        <w:rPr>
+          <w:highlight w:val="yellow"/>
+        </w:rPr>
+        <w:t>comparison</w:t>
+      </w:r>
+      <w:r>
+        <w:t xml:space="preserve"> with so far achieved results. Here we should mention few cases with model predictive control (such as dead-beat), with its demerits (parameter dependency – specially tricky for machines due to saturation and temperature changes). After that, we say few cases about directly comparable approaches (perhaps here it is Vuksa’s paper only, or add the first paper with discrete IMC design (Lorenz 2010)…). We say what they have achieved, and emphasize limitations of their methods. </w:t>
       </w:r>
       <w:r>
         <w:t>(5-6 references)</w:t>
@@ -199,35 +196,25 @@
         <w:t>, and control loop block diagram.</w:t>
       </w:r>
       <w:r>
+        <w:t xml:space="preserve"> The result is discretized plant transfer function (like in Vuksa’s paper), that we explain is exact discrete-time model (completely exact only for double and single update, for multisampling, we model it like this, being aware of its limitations). </w:t>
+      </w:r>
+      <w:r>
         <w:t xml:space="preserve"> </w:t>
       </w:r>
       <w:r>
-        <w:t xml:space="preserve">The result is discretized plant transfer function (like in </w:t>
-      </w:r>
-      <w:proofErr w:type="spellStart"/>
-      <w:r>
-        <w:t>Vuksa’s</w:t>
-      </w:r>
-      <w:proofErr w:type="spellEnd"/>
-      <w:r>
-        <w:t xml:space="preserve"> paper), that we explain is exact discrete-time model (completely exact only for double and single update, for multisampling, we model it like this, being aware of its limitations). </w:t>
-      </w:r>
-      <w:r>
-        <w:t xml:space="preserve"> </w:t>
-      </w:r>
-      <w:r>
-        <w:t xml:space="preserve">We give the controller structure (perhaps just discrete IMC, or also PI if we want to include these results in the paper – why not), and we analyse the important part – delays introduced by calculation and DPWM zero order hold. </w:t>
-      </w:r>
-      <w:r>
-        <w:t xml:space="preserve">After this, we go into feedback branch (filtering). We mention </w:t>
-      </w:r>
-      <w:proofErr w:type="spellStart"/>
-      <w:r>
-        <w:t>Vuksa’s</w:t>
-      </w:r>
-      <w:proofErr w:type="spellEnd"/>
-      <w:r>
-        <w:t xml:space="preserve"> reasonings to why current loop should always contain feedback </w:t>
+        <w:t xml:space="preserve">We give the controller structure (perhaps just discrete IMC, or </w:t>
+      </w:r>
+      <w:r>
+        <w:rPr>
+          <w:highlight w:val="yellow"/>
+        </w:rPr>
+        <w:t>also PI</w:t>
+      </w:r>
+      <w:r>
+        <w:t xml:space="preserve"> if we want to include these results in the paper – why not), and we analyse the important part – delays introduced by calculation and DPWM zero order hold. </w:t>
+      </w:r>
+      <w:r>
+        <w:t xml:space="preserve">After this, we go into feedback branch (filtering). We mention Vuksa’s reasonings to why current loop should always contain feedback </w:t>
       </w:r>
       <w:r>
         <w:t>averaging for motor drives</w:t>
@@ -285,22 +272,20 @@
           <w:ilvl w:val="0"/>
           <w:numId w:val="1"/>
         </w:numPr>
-      </w:pPr>
-      <w:r>
+        <w:rPr>
+          <w:highlight w:val="yellow"/>
+        </w:rPr>
+      </w:pPr>
+      <w:r>
+        <w:rPr>
+          <w:highlight w:val="yellow"/>
+        </w:rPr>
         <w:t>Decoupling at high speeds</w:t>
       </w:r>
     </w:p>
     <w:p>
       <w:r>
-        <w:t xml:space="preserve">Here we must do some analysis regarding decoupling effect (averaging in </w:t>
-      </w:r>
-      <w:proofErr w:type="spellStart"/>
-      <w:r>
-        <w:t>dq</w:t>
-      </w:r>
-      <w:proofErr w:type="spellEnd"/>
-      <w:r>
-        <w:t xml:space="preserve"> or in alpha-beta) – if we are going to fit this in the paper. The result should be some kind of metrics that tell us that we will be able to do better decoupling at high speeds compared to double-update.</w:t>
+        <w:t>Here we must do some analysis regarding decoupling effect (averaging in dq or in alpha-beta) – if we are going to fit this in the paper. The result should be some kind of metrics that tell us that we will be able to do better decoupling at high speeds compared to double-update.</w:t>
       </w:r>
     </w:p>
     <w:p>
@@ -317,15 +302,7 @@
     </w:p>
     <w:p>
       <w:r>
-        <w:t xml:space="preserve">Here we must show everything that we will later also show in </w:t>
-      </w:r>
-      <w:proofErr w:type="spellStart"/>
-      <w:r>
-        <w:t>experimentals</w:t>
-      </w:r>
-      <w:proofErr w:type="spellEnd"/>
-      <w:r>
-        <w:t>.</w:t>
+        <w:t>Here we must show everything that we will later also show in experimentals.</w:t>
       </w:r>
     </w:p>
     <w:p>
@@ -339,21 +316,22 @@
         <w:t xml:space="preserve"> and gains</w:t>
       </w:r>
       <w:r>
-        <w:t xml:space="preserve"> (s-domain based design, </w:t>
+        <w:t xml:space="preserve"> (</w:t>
+      </w:r>
+      <w:r>
+        <w:rPr>
+          <w:highlight w:val="yellow"/>
+        </w:rPr>
+        <w:t>s-domain based design,</w:t>
+      </w:r>
+      <w:r>
+        <w:t xml:space="preserve"> </w:t>
       </w:r>
       <w:r>
         <w:t xml:space="preserve">comparison of our controller without derivative gain with UR = 2 without filtering, </w:t>
       </w:r>
       <w:r>
-        <w:t xml:space="preserve">and of our controller with derivative gain and </w:t>
-      </w:r>
-      <w:proofErr w:type="spellStart"/>
-      <w:r>
-        <w:t>Vuksa’s</w:t>
-      </w:r>
-      <w:proofErr w:type="spellEnd"/>
-      <w:r>
-        <w:t xml:space="preserve"> best controller. </w:t>
+        <w:t xml:space="preserve">and of our controller with derivative gain and Vuksa’s best controller. </w:t>
       </w:r>
     </w:p>
     <w:p>
@@ -375,12 +353,21 @@
     </w:p>
     <w:p>
       <w:r>
+        <w:rPr>
+          <w:highlight w:val="yellow"/>
+        </w:rPr>
         <w:t>Besides this, we must also do a comparison of very high-speed respons</w:t>
       </w:r>
       <w:r>
+        <w:rPr>
+          <w:highlight w:val="yellow"/>
+        </w:rPr>
         <w:t>e</w:t>
       </w:r>
       <w:r>
+        <w:rPr>
+          <w:highlight w:val="yellow"/>
+        </w:rPr>
         <w:t>s, to demonstrate better decoupling.</w:t>
       </w:r>
       <w:r>
@@ -404,8 +391,13 @@
         <w:t xml:space="preserve">, but with all demerits induced by MS-PWM (ripple and discontinuities in the feedback). </w:t>
       </w:r>
       <w:r>
+        <w:rPr>
+          <w:highlight w:val="yellow"/>
+        </w:rPr>
         <w:t>These results must hold the spectral content of the current (THD tends to worsen with MS-PWM without filters).</w:t>
       </w:r>
+      <w:bookmarkStart w:id="0" w:name="_GoBack"/>
+      <w:bookmarkEnd w:id="0"/>
     </w:p>
     <w:p>
       <w:r>
@@ -432,12 +424,7 @@
         <w:t>at least</w:t>
       </w:r>
       <w:r>
-        <w:t xml:space="preserve"> of all we can get).</w:t>
-      </w:r>
-      <w:bookmarkStart w:id="0" w:name="_GoBack"/>
-      <w:bookmarkEnd w:id="0"/>
-      <w:r>
-        <w:t xml:space="preserve"> </w:t>
+        <w:t xml:space="preserve"> of all we can get). </w:t>
       </w:r>
     </w:p>
     <w:sectPr>
@@ -451,7 +438,7 @@
 </file>
 
 <file path=word/numbering.xml><?xml version="1.0" encoding="utf-8"?>
-<w:numbering xmlns:wpc="http://schemas.microsoft.com/office/word/2010/wordprocessingCanvas" xmlns:cx="http://schemas.microsoft.com/office/drawing/2014/chartex" xmlns:cx1="http://schemas.microsoft.com/office/drawing/2015/9/8/chartex" xmlns:cx2="http://schemas.microsoft.com/office/drawing/2015/10/21/chartex" xmlns:cx3="http://schemas.microsoft.com/office/drawing/2016/5/9/chartex" xmlns:cx4="http://schemas.microsoft.com/office/drawing/2016/5/10/chartex" xmlns:cx5="http://schemas.microsoft.com/office/drawing/2016/5/11/chartex" xmlns:cx6="http://schemas.microsoft.com/office/drawing/2016/5/12/chartex" xmlns:cx7="http://schemas.microsoft.com/office/drawing/2016/5/13/chartex" xmlns:cx8="http://schemas.microsoft.com/office/drawing/2016/5/14/chartex" xmlns:mc="http://schemas.openxmlformats.org/markup-compatibility/2006" xmlns:aink="http://schemas.microsoft.com/office/drawing/2016/ink" xmlns:am3d="http://schemas.microsoft.com/office/drawing/2017/model3d" xmlns:o="urn:schemas-microsoft-com:office:office" xmlns:r="http://schemas.openxmlformats.org/officeDocument/2006/relationships" xmlns:m="http://schemas.openxmlformats.org/officeDocument/2006/math" xmlns:v="urn:schemas-microsoft-com:vml" xmlns:wp14="http://schemas.microsoft.com/office/word/2010/wordprocessingDrawing" xmlns:wp="http://schemas.openxmlformats.org/drawingml/2006/wordprocessingDrawing" xmlns:w10="urn:schemas-microsoft-com:office:word" xmlns:w="http://schemas.openxmlformats.org/wordprocessingml/2006/main" xmlns:w14="http://schemas.microsoft.com/office/word/2010/wordml" xmlns:w15="http://schemas.microsoft.com/office/word/2012/wordml" xmlns:w16cid="http://schemas.microsoft.com/office/word/2016/wordml/cid" xmlns:w16se="http://schemas.microsoft.com/office/word/2015/wordml/symex" xmlns:wpg="http://schemas.microsoft.com/office/word/2010/wordprocessingGroup" xmlns:wpi="http://schemas.microsoft.com/office/word/2010/wordprocessingInk" xmlns:wne="http://schemas.microsoft.com/office/word/2006/wordml" xmlns:wps="http://schemas.microsoft.com/office/word/2010/wordprocessingShape" mc:Ignorable="w14 w15 w16se w16cid wp14">
+<w:numbering xmlns:wpc="http://schemas.microsoft.com/office/word/2010/wordprocessingCanvas" xmlns:cx="http://schemas.microsoft.com/office/drawing/2014/chartex" xmlns:cx1="http://schemas.microsoft.com/office/drawing/2015/9/8/chartex" xmlns:mc="http://schemas.openxmlformats.org/markup-compatibility/2006" xmlns:o="urn:schemas-microsoft-com:office:office" xmlns:r="http://schemas.openxmlformats.org/officeDocument/2006/relationships" xmlns:m="http://schemas.openxmlformats.org/officeDocument/2006/math" xmlns:v="urn:schemas-microsoft-com:vml" xmlns:wp14="http://schemas.microsoft.com/office/word/2010/wordprocessingDrawing" xmlns:wp="http://schemas.openxmlformats.org/drawingml/2006/wordprocessingDrawing" xmlns:w10="urn:schemas-microsoft-com:office:word" xmlns:w="http://schemas.openxmlformats.org/wordprocessingml/2006/main" xmlns:w14="http://schemas.microsoft.com/office/word/2010/wordml" xmlns:w15="http://schemas.microsoft.com/office/word/2012/wordml" xmlns:w16se="http://schemas.microsoft.com/office/word/2015/wordml/symex" xmlns:wpg="http://schemas.microsoft.com/office/word/2010/wordprocessingGroup" xmlns:wpi="http://schemas.microsoft.com/office/word/2010/wordprocessingInk" xmlns:wne="http://schemas.microsoft.com/office/word/2006/wordml" xmlns:wps="http://schemas.microsoft.com/office/word/2010/wordprocessingShape" mc:Ignorable="w14 w15 w16se wp14">
   <w:abstractNum w:abstractNumId="0" w15:restartNumberingAfterBreak="0">
     <w:nsid w:val="2EAD5223"/>
     <w:multiLevelType w:val="hybridMultilevel"/>
@@ -548,7 +535,7 @@
 </file>
 
 <file path=word/styles.xml><?xml version="1.0" encoding="utf-8"?>
-<w:styles xmlns:mc="http://schemas.openxmlformats.org/markup-compatibility/2006" xmlns:r="http://schemas.openxmlformats.org/officeDocument/2006/relationships" xmlns:w="http://schemas.openxmlformats.org/wordprocessingml/2006/main" xmlns:w14="http://schemas.microsoft.com/office/word/2010/wordml" xmlns:w15="http://schemas.microsoft.com/office/word/2012/wordml" xmlns:w16cid="http://schemas.microsoft.com/office/word/2016/wordml/cid" xmlns:w16se="http://schemas.microsoft.com/office/word/2015/wordml/symex" mc:Ignorable="w14 w15 w16se w16cid">
+<w:styles xmlns:mc="http://schemas.openxmlformats.org/markup-compatibility/2006" xmlns:r="http://schemas.openxmlformats.org/officeDocument/2006/relationships" xmlns:w="http://schemas.openxmlformats.org/wordprocessingml/2006/main" xmlns:w14="http://schemas.microsoft.com/office/word/2010/wordml" xmlns:w15="http://schemas.microsoft.com/office/word/2012/wordml" xmlns:w16se="http://schemas.microsoft.com/office/word/2015/wordml/symex" mc:Ignorable="w14 w15 w16se">
   <w:docDefaults>
     <w:rPrDefault>
       <w:rPr>
@@ -564,7 +551,7 @@
       </w:pPr>
     </w:pPrDefault>
   </w:docDefaults>
-  <w:latentStyles w:defLockedState="0" w:defUIPriority="99" w:defSemiHidden="0" w:defUnhideWhenUsed="0" w:defQFormat="0" w:count="376">
+  <w:latentStyles w:defLockedState="0" w:defUIPriority="99" w:defSemiHidden="0" w:defUnhideWhenUsed="0" w:defQFormat="0" w:count="371">
     <w:lsdException w:name="Normal" w:uiPriority="0" w:qFormat="1"/>
     <w:lsdException w:name="heading 1" w:uiPriority="9" w:qFormat="1"/>
     <w:lsdException w:name="heading 2" w:semiHidden="1" w:uiPriority="9" w:unhideWhenUsed="1" w:qFormat="1"/>
@@ -670,6 +657,7 @@
     <w:lsdException w:name="HTML Sample" w:semiHidden="1" w:unhideWhenUsed="1"/>
     <w:lsdException w:name="HTML Typewriter" w:semiHidden="1" w:unhideWhenUsed="1"/>
     <w:lsdException w:name="HTML Variable" w:semiHidden="1" w:unhideWhenUsed="1"/>
+    <w:lsdException w:name="Normal Table" w:semiHidden="1" w:unhideWhenUsed="1"/>
     <w:lsdException w:name="annotation subject" w:semiHidden="1" w:unhideWhenUsed="1"/>
     <w:lsdException w:name="No List" w:semiHidden="1" w:unhideWhenUsed="1"/>
     <w:lsdException w:name="Outline List 1" w:semiHidden="1" w:unhideWhenUsed="1"/>
@@ -716,8 +704,10 @@
     <w:lsdException w:name="Table Subtle 2" w:semiHidden="1" w:unhideWhenUsed="1"/>
     <w:lsdException w:name="Table Web 1" w:semiHidden="1" w:unhideWhenUsed="1"/>
     <w:lsdException w:name="Table Web 2" w:semiHidden="1" w:unhideWhenUsed="1"/>
+    <w:lsdException w:name="Table Web 3" w:semiHidden="1" w:unhideWhenUsed="1"/>
     <w:lsdException w:name="Balloon Text" w:semiHidden="1" w:unhideWhenUsed="1"/>
     <w:lsdException w:name="Table Grid" w:uiPriority="39"/>
+    <w:lsdException w:name="Table Theme" w:semiHidden="1" w:unhideWhenUsed="1"/>
     <w:lsdException w:name="Placeholder Text" w:semiHidden="1"/>
     <w:lsdException w:name="No Spacing" w:uiPriority="1" w:qFormat="1"/>
     <w:lsdException w:name="Light Shading" w:uiPriority="60"/>
@@ -933,11 +923,6 @@
     <w:lsdException w:name="List Table 5 Dark Accent 6" w:uiPriority="50"/>
     <w:lsdException w:name="List Table 6 Colorful Accent 6" w:uiPriority="51"/>
     <w:lsdException w:name="List Table 7 Colorful Accent 6" w:uiPriority="52"/>
-    <w:lsdException w:name="Mention" w:semiHidden="1" w:unhideWhenUsed="1"/>
-    <w:lsdException w:name="Smart Hyperlink" w:semiHidden="1" w:unhideWhenUsed="1"/>
-    <w:lsdException w:name="Hashtag" w:semiHidden="1" w:unhideWhenUsed="1"/>
-    <w:lsdException w:name="Unresolved Mention" w:semiHidden="1" w:unhideWhenUsed="1"/>
-    <w:lsdException w:name="Smart Link" w:semiHidden="1" w:unhideWhenUsed="1"/>
   </w:latentStyles>
   <w:style w:type="paragraph" w:default="1" w:styleId="Normal">
     <w:name w:val="Normal"/>

</xml_diff>